<commit_message>
Re-did sections reverted in Twillio and cshtml files and starting to build DataViewModel to build charts for multiple categories.
</commit_message>
<xml_diff>
--- a/Basic Functionality Checklis.docx
+++ b/Basic Functionality Checklis.docx
@@ -34,11 +34,13 @@
         <w:spacing w:line="480" w:lineRule="auto"/>
         <w:rPr>
           <w:rFonts w:ascii="Times New Roman" w:hAnsi="Times New Roman" w:cs="Times New Roman"/>
-        </w:rPr>
-      </w:pPr>
-      <w:r>
-        <w:rPr>
-          <w:rFonts w:ascii="Times New Roman" w:hAnsi="Times New Roman" w:cs="Times New Roman"/>
+          <w:highlight w:val="yellow"/>
+        </w:rPr>
+      </w:pPr>
+      <w:r>
+        <w:rPr>
+          <w:rFonts w:ascii="Times New Roman" w:hAnsi="Times New Roman" w:cs="Times New Roman"/>
+          <w:highlight w:val="yellow"/>
         </w:rPr>
         <w:t xml:space="preserve">Finish connecting </w:t>
       </w:r>
@@ -46,6 +48,7 @@
       <w:r>
         <w:rPr>
           <w:rFonts w:ascii="Times New Roman" w:hAnsi="Times New Roman" w:cs="Times New Roman"/>
+          <w:highlight w:val="yellow"/>
         </w:rPr>
         <w:t>callee</w:t>
       </w:r>
@@ -53,6 +56,7 @@
       <w:r>
         <w:rPr>
           <w:rFonts w:ascii="Times New Roman" w:hAnsi="Times New Roman" w:cs="Times New Roman"/>
+          <w:highlight w:val="yellow"/>
         </w:rPr>
         <w:t xml:space="preserve"> details to phone controller view and add “dial” and “text” buttons to “edit” and “delete” line in </w:t>
       </w:r>
@@ -60,6 +64,7 @@
       <w:r>
         <w:rPr>
           <w:rFonts w:ascii="Times New Roman" w:hAnsi="Times New Roman" w:cs="Times New Roman"/>
+          <w:highlight w:val="yellow"/>
         </w:rPr>
         <w:t>details</w:t>
       </w:r>
@@ -75,30 +80,21 @@
         <w:spacing w:line="480" w:lineRule="auto"/>
         <w:rPr>
           <w:rFonts w:ascii="Times New Roman" w:hAnsi="Times New Roman" w:cs="Times New Roman"/>
-        </w:rPr>
-      </w:pPr>
-      <w:r>
-        <w:rPr>
-          <w:rFonts w:ascii="Times New Roman" w:hAnsi="Times New Roman" w:cs="Times New Roman"/>
-        </w:rPr>
-        <w:t>Add campa</w:t>
-      </w:r>
-      <w:r>
-        <w:rPr>
-          <w:rFonts w:ascii="Times New Roman" w:hAnsi="Times New Roman" w:cs="Times New Roman"/>
-        </w:rPr>
-        <w:t>i</w:t>
-      </w:r>
-      <w:r>
-        <w:rPr>
-          <w:rFonts w:ascii="Times New Roman" w:hAnsi="Times New Roman" w:cs="Times New Roman"/>
-        </w:rPr>
-        <w:t xml:space="preserve">gn category in model and have campaign displayed in </w:t>
+          <w:highlight w:val="yellow"/>
+        </w:rPr>
+      </w:pPr>
+      <w:r>
+        <w:rPr>
+          <w:rFonts w:ascii="Times New Roman" w:hAnsi="Times New Roman" w:cs="Times New Roman"/>
+          <w:highlight w:val="yellow"/>
+        </w:rPr>
+        <w:t xml:space="preserve">Add campaign category in model and have campaign displayed in </w:t>
       </w:r>
       <w:proofErr w:type="gramStart"/>
       <w:r>
         <w:rPr>
           <w:rFonts w:ascii="Times New Roman" w:hAnsi="Times New Roman" w:cs="Times New Roman"/>
+          <w:highlight w:val="yellow"/>
         </w:rPr>
         <w:t>details</w:t>
       </w:r>
@@ -114,11 +110,13 @@
         <w:spacing w:line="480" w:lineRule="auto"/>
         <w:rPr>
           <w:rFonts w:ascii="Times New Roman" w:hAnsi="Times New Roman" w:cs="Times New Roman"/>
-        </w:rPr>
-      </w:pPr>
-      <w:r>
-        <w:rPr>
-          <w:rFonts w:ascii="Times New Roman" w:hAnsi="Times New Roman" w:cs="Times New Roman"/>
+          <w:highlight w:val="yellow"/>
+        </w:rPr>
+      </w:pPr>
+      <w:r>
+        <w:rPr>
+          <w:rFonts w:ascii="Times New Roman" w:hAnsi="Times New Roman" w:cs="Times New Roman"/>
+          <w:highlight w:val="yellow"/>
         </w:rPr>
         <w:t xml:space="preserve">Have “dial” and “text” views triggered on button (instead of auto-dialer) </w:t>
       </w:r>
@@ -152,11 +150,13 @@
         <w:spacing w:line="480" w:lineRule="auto"/>
         <w:rPr>
           <w:rFonts w:ascii="Times New Roman" w:hAnsi="Times New Roman" w:cs="Times New Roman"/>
-        </w:rPr>
-      </w:pPr>
-      <w:r>
-        <w:rPr>
-          <w:rFonts w:ascii="Times New Roman" w:hAnsi="Times New Roman" w:cs="Times New Roman"/>
+          <w:highlight w:val="yellow"/>
+        </w:rPr>
+      </w:pPr>
+      <w:r>
+        <w:rPr>
+          <w:rFonts w:ascii="Times New Roman" w:hAnsi="Times New Roman" w:cs="Times New Roman"/>
+          <w:highlight w:val="yellow"/>
         </w:rPr>
         <w:t xml:space="preserve">Research </w:t>
       </w:r>
@@ -164,6 +164,7 @@
       <w:r>
         <w:rPr>
           <w:rFonts w:ascii="Times New Roman" w:hAnsi="Times New Roman" w:cs="Times New Roman"/>
+          <w:highlight w:val="yellow"/>
         </w:rPr>
         <w:t>twillio</w:t>
       </w:r>
@@ -171,6 +172,7 @@
       <w:r>
         <w:rPr>
           <w:rFonts w:ascii="Times New Roman" w:hAnsi="Times New Roman" w:cs="Times New Roman"/>
+          <w:highlight w:val="yellow"/>
         </w:rPr>
         <w:t>/</w:t>
       </w:r>
@@ -178,6 +180,7 @@
       <w:r>
         <w:rPr>
           <w:rFonts w:ascii="Times New Roman" w:hAnsi="Times New Roman" w:cs="Times New Roman"/>
+          <w:highlight w:val="yellow"/>
         </w:rPr>
         <w:t>stackof</w:t>
       </w:r>
@@ -185,6 +188,7 @@
       <w:r>
         <w:rPr>
           <w:rFonts w:ascii="Times New Roman" w:hAnsi="Times New Roman" w:cs="Times New Roman"/>
+          <w:highlight w:val="yellow"/>
         </w:rPr>
         <w:t xml:space="preserve"> to display </w:t>
       </w:r>
@@ -192,6 +196,7 @@
       <w:r>
         <w:rPr>
           <w:rFonts w:ascii="Times New Roman" w:hAnsi="Times New Roman" w:cs="Times New Roman"/>
+          <w:highlight w:val="yellow"/>
         </w:rPr>
         <w:t>callee</w:t>
       </w:r>
@@ -199,6 +204,7 @@
       <w:r>
         <w:rPr>
           <w:rFonts w:ascii="Times New Roman" w:hAnsi="Times New Roman" w:cs="Times New Roman"/>
+          <w:highlight w:val="yellow"/>
         </w:rPr>
         <w:t xml:space="preserve"> text responses and create text boxes to set response/time to call and try to set notification at time </w:t>
       </w:r>
@@ -206,6 +212,7 @@
       <w:r>
         <w:rPr>
           <w:rFonts w:ascii="Times New Roman" w:hAnsi="Times New Roman" w:cs="Times New Roman"/>
+          <w:highlight w:val="yellow"/>
         </w:rPr>
         <w:t>callee</w:t>
       </w:r>
@@ -213,6 +220,7 @@
       <w:r>
         <w:rPr>
           <w:rFonts w:ascii="Times New Roman" w:hAnsi="Times New Roman" w:cs="Times New Roman"/>
+          <w:highlight w:val="yellow"/>
         </w:rPr>
         <w:t xml:space="preserve"> needs to be called.” </w:t>
       </w:r>

</xml_diff>